<commit_message>
Spring Boot created along with base structure
</commit_message>
<xml_diff>
--- a/Deliverables_1/GuJiaQi_FuncDef_sinh.docx
+++ b/Deliverables_1/GuJiaQi_FuncDef_sinh.docx
@@ -1056,36 +1056,34 @@
         <w:spacing w:line="240" w:lineRule="auto"/>
         <w:jc w:val="both"/>
         <w:rPr>
-          <w:rFonts w:ascii="Spectral" w:hAnsi="Spectral" w:cs="Spectral"/>
-          <w:sz w:val="20"/>
-          <w:szCs w:val="20"/>
-        </w:rPr>
-      </w:pPr>
-      <w:r>
-        <w:rPr>
-          <w:rFonts w:ascii="Spectral" w:eastAsia="Spectral" w:hAnsi="Spectral" w:cs="Spectral"/>
-          <w:sz w:val="20"/>
-          <w:szCs w:val="20"/>
-        </w:rPr>
-        <w:t xml:space="preserve">Hyperbolic sine function </w:t>
-      </w:r>
-      <w:proofErr w:type="gramStart"/>
-      <w:r>
-        <w:rPr>
-          <w:rFonts w:ascii="Spectral" w:eastAsia="Spectral" w:hAnsi="Spectral" w:cs="Spectral"/>
-          <w:sz w:val="20"/>
-          <w:szCs w:val="20"/>
-        </w:rPr>
-        <w:t>have</w:t>
-      </w:r>
-      <w:proofErr w:type="gramEnd"/>
-      <w:r>
-        <w:rPr>
-          <w:rFonts w:ascii="Spectral" w:eastAsia="Spectral" w:hAnsi="Spectral" w:cs="Spectral"/>
-          <w:sz w:val="20"/>
-          <w:szCs w:val="20"/>
-        </w:rPr>
-        <w:t xml:space="preserve"> been widely used in the calculations of angles and distances in hyperbolic geometry. </w:t>
+          <w:rFonts w:ascii="Spectral" w:hAnsi="Spectral" w:cs="Spectral" w:hint="eastAsia"/>
+          <w:sz w:val="20"/>
+          <w:szCs w:val="20"/>
+        </w:rPr>
+      </w:pPr>
+      <w:r>
+        <w:rPr>
+          <w:rFonts w:ascii="Spectral" w:eastAsia="Spectral" w:hAnsi="Spectral" w:cs="Spectral"/>
+          <w:sz w:val="20"/>
+          <w:szCs w:val="20"/>
+        </w:rPr>
+        <w:t>Hyperbolic sine function</w:t>
+      </w:r>
+      <w:r>
+        <w:rPr>
+          <w:rFonts w:ascii="Spectral" w:eastAsia="Spectral" w:hAnsi="Spectral" w:cs="Spectral"/>
+          <w:sz w:val="20"/>
+          <w:szCs w:val="20"/>
+        </w:rPr>
+        <w:t>s</w:t>
+      </w:r>
+      <w:r>
+        <w:rPr>
+          <w:rFonts w:ascii="Spectral" w:eastAsia="Spectral" w:hAnsi="Spectral" w:cs="Spectral"/>
+          <w:sz w:val="20"/>
+          <w:szCs w:val="20"/>
+        </w:rPr>
+        <w:t xml:space="preserve"> have been widely used in the calculations of angles and distances in hyperbolic geometry. </w:t>
       </w:r>
       <w:r>
         <w:rPr>

</xml_diff>